<commit_message>
Réponse aux deux premières pages.
</commit_message>
<xml_diff>
--- a/Reponses.docx
+++ b/Reponses.docx
@@ -9,9 +9,217 @@
       <w:r>
         <w:t>Exercices :</w:t>
       </w:r>
+    </w:p>
+    <w:p/>
+    <w:p>
+      <w:pPr>
+        <w:pStyle w:val="Titre1"/>
+      </w:pPr>
+      <w:r>
+        <w:t xml:space="preserve">1) </w:t>
+      </w:r>
+    </w:p>
+    <w:p>
+      <w:pPr>
+        <w:ind w:left="708"/>
+      </w:pPr>
+      <w:r>
+        <w:t>a) long 12</w:t>
+      </w:r>
+    </w:p>
+    <w:p>
+      <w:pPr>
+        <w:ind w:left="708"/>
+      </w:pPr>
+      <w:r>
+        <w:t>b) float 11.75</w:t>
+      </w:r>
+    </w:p>
+    <w:p>
+      <w:pPr>
+        <w:ind w:left="708"/>
+      </w:pPr>
+      <w:r>
+        <w:t>c) long 4</w:t>
+      </w:r>
+    </w:p>
+    <w:p>
+      <w:pPr>
+        <w:ind w:left="708"/>
+      </w:pPr>
+      <w:r>
+        <w:t>d) int 0</w:t>
+      </w:r>
+    </w:p>
+    <w:p>
+      <w:pPr>
+        <w:ind w:left="708"/>
+      </w:pPr>
+      <w:r>
+        <w:t>e) int 1</w:t>
+      </w:r>
+    </w:p>
+    <w:p>
+      <w:pPr>
+        <w:ind w:left="708"/>
+      </w:pPr>
+      <w:r>
+        <w:t>f) int 1</w:t>
+      </w:r>
+    </w:p>
+    <w:p>
+      <w:pPr>
+        <w:ind w:left="708"/>
+      </w:pPr>
+      <w:r>
+        <w:t>g) long 5</w:t>
+      </w:r>
+    </w:p>
+    <w:p>
+      <w:pPr>
+        <w:ind w:left="708"/>
+      </w:pPr>
+      <w:r>
+        <w:t>h) int 1</w:t>
+      </w:r>
+    </w:p>
+    <w:p>
+      <w:pPr>
+        <w:ind w:left="708"/>
+      </w:pPr>
+      <w:r>
+        <w:t>i) int 0.0</w:t>
+      </w:r>
+    </w:p>
+    <w:p>
+      <w:pPr>
+        <w:ind w:left="708"/>
+      </w:pPr>
+      <w:r>
+        <w:t>j) float 1.75</w:t>
+      </w:r>
+    </w:p>
+    <w:p>
+      <w:pPr>
+        <w:ind w:left="708"/>
+      </w:pPr>
+      <w:r>
+        <w:t>j) float 0.0</w:t>
+      </w:r>
+    </w:p>
+    <w:p>
+      <w:pPr>
+        <w:pStyle w:val="Titre1"/>
+      </w:pPr>
+      <w:r>
+        <w:t>2)</w:t>
+      </w:r>
+    </w:p>
+    <w:p>
+      <w:r>
+        <w:tab/>
+        <w:t>Z = a+b ;</w:t>
+      </w:r>
+    </w:p>
+    <w:p>
+      <w:pPr>
+        <w:pStyle w:val="Titre1"/>
+      </w:pPr>
+      <w:r>
+        <w:t>3)</w:t>
+      </w:r>
+    </w:p>
+    <w:p>
+      <w:r>
+        <w:tab/>
+      </w:r>
+      <w:proofErr w:type="gramStart"/>
+      <w:r>
+        <w:t>if</w:t>
+      </w:r>
+      <w:proofErr w:type="gramEnd"/>
+      <w:r>
+        <w:t xml:space="preserve"> (n==0)</w:t>
+      </w:r>
+    </w:p>
+    <w:p>
+      <w:r>
+        <w:tab/>
+      </w:r>
+      <w:r>
+        <w:tab/>
+      </w:r>
+      <w:proofErr w:type="gramStart"/>
+      <w:r>
+        <w:t>x</w:t>
+      </w:r>
+      <w:proofErr w:type="gramEnd"/>
+      <w:r>
+        <w:t>=n ;</w:t>
+      </w:r>
+    </w:p>
+    <w:p>
+      <w:r>
+        <w:tab/>
+      </w:r>
+      <w:proofErr w:type="gramStart"/>
+      <w:r>
+        <w:t>else</w:t>
+      </w:r>
+      <w:proofErr w:type="gramEnd"/>
+    </w:p>
+    <w:p>
+      <w:r>
+        <w:tab/>
+      </w:r>
+      <w:r>
+        <w:tab/>
+      </w:r>
+      <w:proofErr w:type="gramStart"/>
+      <w:r>
+        <w:t>x</w:t>
+      </w:r>
+      <w:proofErr w:type="gramEnd"/>
+      <w:r>
+        <w:t>=n/n ;</w:t>
+      </w:r>
+    </w:p>
+    <w:p>
+      <w:pPr>
+        <w:pStyle w:val="Titre1"/>
+      </w:pPr>
+      <w:r>
+        <w:t>4)</w:t>
+      </w:r>
+    </w:p>
+    <w:p>
+      <w:r>
+        <w:tab/>
+        <w:t>A : n = 10 p = 10 q = 10 r = 10</w:t>
+      </w:r>
+    </w:p>
+    <w:p>
+      <w:r>
+        <w:tab/>
+        <w:t>B : n = 15 p = 10 q = 5</w:t>
+      </w:r>
+    </w:p>
+    <w:p>
+      <w:r>
+        <w:tab/>
+        <w:t>C : n = 15 p = 11 q = 11</w:t>
+      </w:r>
+    </w:p>
+    <w:p>
+      <w:r>
+        <w:tab/>
+        <w:t>D : n = 16 p = 11 q = 16</w:t>
+      </w:r>
       <w:bookmarkStart w:id="0" w:name="_GoBack"/>
       <w:bookmarkEnd w:id="0"/>
     </w:p>
+    <w:p/>
+    <w:p/>
     <w:sectPr>
       <w:pgSz w:w="11906" w:h="16838"/>
       <w:pgMar w:top="1417" w:right="1417" w:bottom="1417" w:left="1417" w:header="708" w:footer="708" w:gutter="0"/>
@@ -422,6 +630,49 @@
     <w:name w:val="Normal"/>
     <w:qFormat/>
   </w:style>
+  <w:style w:type="paragraph" w:styleId="Titre1">
+    <w:name w:val="heading 1"/>
+    <w:basedOn w:val="Normal"/>
+    <w:next w:val="Normal"/>
+    <w:link w:val="Titre1Car"/>
+    <w:uiPriority w:val="9"/>
+    <w:qFormat/>
+    <w:rsid w:val="009D1558"/>
+    <w:pPr>
+      <w:keepNext/>
+      <w:keepLines/>
+      <w:spacing w:before="240" w:after="0"/>
+      <w:outlineLvl w:val="0"/>
+    </w:pPr>
+    <w:rPr>
+      <w:rFonts w:asciiTheme="majorHAnsi" w:eastAsiaTheme="majorEastAsia" w:hAnsiTheme="majorHAnsi" w:cstheme="majorBidi"/>
+      <w:color w:val="2F5496" w:themeColor="accent1" w:themeShade="BF"/>
+      <w:sz w:val="32"/>
+      <w:szCs w:val="32"/>
+    </w:rPr>
+  </w:style>
+  <w:style w:type="paragraph" w:styleId="Titre2">
+    <w:name w:val="heading 2"/>
+    <w:basedOn w:val="Normal"/>
+    <w:next w:val="Normal"/>
+    <w:link w:val="Titre2Car"/>
+    <w:uiPriority w:val="9"/>
+    <w:unhideWhenUsed/>
+    <w:qFormat/>
+    <w:rsid w:val="009D1558"/>
+    <w:pPr>
+      <w:keepNext/>
+      <w:keepLines/>
+      <w:spacing w:before="40" w:after="0"/>
+      <w:outlineLvl w:val="1"/>
+    </w:pPr>
+    <w:rPr>
+      <w:rFonts w:asciiTheme="majorHAnsi" w:eastAsiaTheme="majorEastAsia" w:hAnsiTheme="majorHAnsi" w:cstheme="majorBidi"/>
+      <w:color w:val="2F5496" w:themeColor="accent1" w:themeShade="BF"/>
+      <w:sz w:val="26"/>
+      <w:szCs w:val="26"/>
+    </w:rPr>
+  </w:style>
   <w:style w:type="character" w:default="1" w:styleId="Policepardfaut">
     <w:name w:val="Default Paragraph Font"/>
     <w:uiPriority w:val="1"/>
@@ -491,6 +742,32 @@
     <w:pPr>
       <w:spacing w:after="0" w:line="240" w:lineRule="auto"/>
     </w:pPr>
+  </w:style>
+  <w:style w:type="character" w:customStyle="1" w:styleId="Titre1Car">
+    <w:name w:val="Titre 1 Car"/>
+    <w:basedOn w:val="Policepardfaut"/>
+    <w:link w:val="Titre1"/>
+    <w:uiPriority w:val="9"/>
+    <w:rsid w:val="009D1558"/>
+    <w:rPr>
+      <w:rFonts w:asciiTheme="majorHAnsi" w:eastAsiaTheme="majorEastAsia" w:hAnsiTheme="majorHAnsi" w:cstheme="majorBidi"/>
+      <w:color w:val="2F5496" w:themeColor="accent1" w:themeShade="BF"/>
+      <w:sz w:val="32"/>
+      <w:szCs w:val="32"/>
+    </w:rPr>
+  </w:style>
+  <w:style w:type="character" w:customStyle="1" w:styleId="Titre2Car">
+    <w:name w:val="Titre 2 Car"/>
+    <w:basedOn w:val="Policepardfaut"/>
+    <w:link w:val="Titre2"/>
+    <w:uiPriority w:val="9"/>
+    <w:rsid w:val="009D1558"/>
+    <w:rPr>
+      <w:rFonts w:asciiTheme="majorHAnsi" w:eastAsiaTheme="majorEastAsia" w:hAnsiTheme="majorHAnsi" w:cstheme="majorBidi"/>
+      <w:color w:val="2F5496" w:themeColor="accent1" w:themeShade="BF"/>
+      <w:sz w:val="26"/>
+      <w:szCs w:val="26"/>
+    </w:rPr>
   </w:style>
 </w:styles>
 </file>

</xml_diff>

<commit_message>
Ajout des réponses quant à la page 3.
</commit_message>
<xml_diff>
--- a/Reponses.docx
+++ b/Reponses.docx
@@ -5,106 +5,417 @@
     <w:p>
       <w:pPr>
         <w:pStyle w:val="Titre"/>
-      </w:pPr>
-      <w:r>
-        <w:t>Exercices :</w:t>
+        <w:rPr>
+          <w:lang w:val="en-US"/>
+        </w:rPr>
+      </w:pPr>
+      <w:proofErr w:type="spellStart"/>
+      <w:proofErr w:type="gramStart"/>
+      <w:r>
+        <w:rPr>
+          <w:lang w:val="en-US"/>
+        </w:rPr>
+        <w:t>Exercices</w:t>
+      </w:r>
+      <w:proofErr w:type="spellEnd"/>
+      <w:r>
+        <w:rPr>
+          <w:lang w:val="en-US"/>
+        </w:rPr>
+        <w:t> :</w:t>
+      </w:r>
+      <w:proofErr w:type="gramEnd"/>
+    </w:p>
+    <w:p>
+      <w:pPr>
+        <w:rPr>
+          <w:lang w:val="en-US"/>
+        </w:rPr>
+      </w:pPr>
+    </w:p>
+    <w:p>
+      <w:pPr>
+        <w:pStyle w:val="Titre1"/>
+        <w:rPr>
+          <w:lang w:val="en-US"/>
+        </w:rPr>
+      </w:pPr>
+      <w:r>
+        <w:rPr>
+          <w:lang w:val="en-US"/>
+        </w:rPr>
+        <w:t xml:space="preserve">1) </w:t>
+      </w:r>
+    </w:p>
+    <w:p>
+      <w:pPr>
+        <w:ind w:left="708"/>
+        <w:rPr>
+          <w:lang w:val="en-US"/>
+        </w:rPr>
+      </w:pPr>
+      <w:r>
+        <w:rPr>
+          <w:lang w:val="en-US"/>
+        </w:rPr>
+        <w:t>a) long 12</w:t>
+      </w:r>
+    </w:p>
+    <w:p>
+      <w:pPr>
+        <w:ind w:left="708"/>
+        <w:rPr>
+          <w:lang w:val="en-US"/>
+        </w:rPr>
+      </w:pPr>
+      <w:r>
+        <w:rPr>
+          <w:lang w:val="en-US"/>
+        </w:rPr>
+        <w:t>b) float 11.75</w:t>
+      </w:r>
+    </w:p>
+    <w:p>
+      <w:pPr>
+        <w:ind w:left="708"/>
+        <w:rPr>
+          <w:lang w:val="en-US"/>
+        </w:rPr>
+      </w:pPr>
+      <w:r>
+        <w:rPr>
+          <w:lang w:val="en-US"/>
+        </w:rPr>
+        <w:t>c) long 4</w:t>
+      </w:r>
+    </w:p>
+    <w:p>
+      <w:pPr>
+        <w:ind w:left="708"/>
+        <w:rPr>
+          <w:lang w:val="en-US"/>
+        </w:rPr>
+      </w:pPr>
+      <w:r>
+        <w:rPr>
+          <w:lang w:val="en-US"/>
+        </w:rPr>
+        <w:t>d) int 0</w:t>
+      </w:r>
+    </w:p>
+    <w:p>
+      <w:pPr>
+        <w:ind w:left="708"/>
+        <w:rPr>
+          <w:lang w:val="en-US"/>
+        </w:rPr>
+      </w:pPr>
+      <w:r>
+        <w:rPr>
+          <w:lang w:val="en-US"/>
+        </w:rPr>
+        <w:t>e) int 1</w:t>
+      </w:r>
+    </w:p>
+    <w:p>
+      <w:pPr>
+        <w:ind w:left="708"/>
+        <w:rPr>
+          <w:lang w:val="en-US"/>
+        </w:rPr>
+      </w:pPr>
+      <w:r>
+        <w:rPr>
+          <w:lang w:val="en-US"/>
+        </w:rPr>
+        <w:t>f) int 1</w:t>
+      </w:r>
+    </w:p>
+    <w:p>
+      <w:pPr>
+        <w:ind w:left="708"/>
+        <w:rPr>
+          <w:lang w:val="en-US"/>
+        </w:rPr>
+      </w:pPr>
+      <w:r>
+        <w:rPr>
+          <w:lang w:val="en-US"/>
+        </w:rPr>
+        <w:t>g) long 5</w:t>
+      </w:r>
+    </w:p>
+    <w:p>
+      <w:pPr>
+        <w:ind w:left="708"/>
+        <w:rPr>
+          <w:lang w:val="en-US"/>
+        </w:rPr>
+      </w:pPr>
+      <w:r>
+        <w:rPr>
+          <w:lang w:val="en-US"/>
+        </w:rPr>
+        <w:t>h) int 1</w:t>
+      </w:r>
+    </w:p>
+    <w:p>
+      <w:pPr>
+        <w:ind w:left="708"/>
+        <w:rPr>
+          <w:lang w:val="en-US"/>
+        </w:rPr>
+      </w:pPr>
+      <w:proofErr w:type="spellStart"/>
+      <w:r>
+        <w:rPr>
+          <w:lang w:val="en-US"/>
+        </w:rPr>
+        <w:t>i</w:t>
+      </w:r>
+      <w:proofErr w:type="spellEnd"/>
+      <w:r>
+        <w:rPr>
+          <w:lang w:val="en-US"/>
+        </w:rPr>
+        <w:t>) int 0.0</w:t>
+      </w:r>
+    </w:p>
+    <w:p>
+      <w:pPr>
+        <w:ind w:left="708"/>
+        <w:rPr>
+          <w:lang w:val="en-US"/>
+        </w:rPr>
+      </w:pPr>
+      <w:r>
+        <w:rPr>
+          <w:lang w:val="en-US"/>
+        </w:rPr>
+        <w:t>j) float 1.75</w:t>
+      </w:r>
+    </w:p>
+    <w:p>
+      <w:pPr>
+        <w:ind w:left="708"/>
+        <w:rPr>
+          <w:lang w:val="en-US"/>
+        </w:rPr>
+      </w:pPr>
+      <w:r>
+        <w:rPr>
+          <w:lang w:val="en-US"/>
+        </w:rPr>
+        <w:t>j) float 0.0</w:t>
+      </w:r>
+    </w:p>
+    <w:p>
+      <w:pPr>
+        <w:pStyle w:val="Titre1"/>
+      </w:pPr>
+      <w:r>
+        <w:t>2)</w:t>
+      </w:r>
+    </w:p>
+    <w:p>
+      <w:r>
+        <w:tab/>
+        <w:t xml:space="preserve">Z = </w:t>
+      </w:r>
+      <w:proofErr w:type="spellStart"/>
+      <w:r>
+        <w:t>a+b</w:t>
+      </w:r>
+      <w:proofErr w:type="spellEnd"/>
+      <w:r>
+        <w:t> ;</w:t>
+      </w:r>
+    </w:p>
+    <w:p>
+      <w:pPr>
+        <w:pStyle w:val="Titre1"/>
+      </w:pPr>
+      <w:r>
+        <w:t>3)</w:t>
+      </w:r>
+    </w:p>
+    <w:p>
+      <w:pPr>
+        <w:rPr>
+          <w:lang w:val="en-US"/>
+        </w:rPr>
+      </w:pPr>
+      <w:r>
+        <w:tab/>
+      </w:r>
+      <w:r>
+        <w:rPr>
+          <w:lang w:val="en-US"/>
+        </w:rPr>
+        <w:t>if (n==0)</w:t>
+      </w:r>
+    </w:p>
+    <w:p>
+      <w:pPr>
+        <w:rPr>
+          <w:lang w:val="en-US"/>
+        </w:rPr>
+      </w:pPr>
+      <w:r>
+        <w:rPr>
+          <w:lang w:val="en-US"/>
+        </w:rPr>
+        <w:tab/>
+      </w:r>
+      <w:r>
+        <w:rPr>
+          <w:lang w:val="en-US"/>
+        </w:rPr>
+        <w:tab/>
+        <w:t>x=</w:t>
+      </w:r>
+      <w:proofErr w:type="gramStart"/>
+      <w:r>
+        <w:rPr>
+          <w:lang w:val="en-US"/>
+        </w:rPr>
+        <w:t>n ;</w:t>
+      </w:r>
+      <w:proofErr w:type="gramEnd"/>
+    </w:p>
+    <w:p>
+      <w:pPr>
+        <w:rPr>
+          <w:lang w:val="en-US"/>
+        </w:rPr>
+      </w:pPr>
+      <w:r>
+        <w:rPr>
+          <w:lang w:val="en-US"/>
+        </w:rPr>
+        <w:tab/>
+        <w:t>else</w:t>
+      </w:r>
+    </w:p>
+    <w:p>
+      <w:pPr>
+        <w:rPr>
+          <w:lang w:val="en-US"/>
+        </w:rPr>
+      </w:pPr>
+      <w:r>
+        <w:rPr>
+          <w:lang w:val="en-US"/>
+        </w:rPr>
+        <w:tab/>
+      </w:r>
+      <w:r>
+        <w:rPr>
+          <w:lang w:val="en-US"/>
+        </w:rPr>
+        <w:tab/>
+        <w:t>x=n/</w:t>
+      </w:r>
+      <w:proofErr w:type="gramStart"/>
+      <w:r>
+        <w:rPr>
+          <w:lang w:val="en-US"/>
+        </w:rPr>
+        <w:t>n ;</w:t>
+      </w:r>
+      <w:proofErr w:type="gramEnd"/>
+    </w:p>
+    <w:p>
+      <w:pPr>
+        <w:pStyle w:val="Titre1"/>
+      </w:pPr>
+      <w:r>
+        <w:t>4)</w:t>
+      </w:r>
+    </w:p>
+    <w:p>
+      <w:r>
+        <w:tab/>
+        <w:t>A : n = 10 p = 10 q = 10 r = 10</w:t>
+      </w:r>
+    </w:p>
+    <w:p>
+      <w:r>
+        <w:tab/>
+        <w:t>B : n = 15 p = 10 q = 5</w:t>
+      </w:r>
+    </w:p>
+    <w:p>
+      <w:r>
+        <w:tab/>
+        <w:t>C : n = 15 p = 11 q = 11</w:t>
+      </w:r>
+    </w:p>
+    <w:p>
+      <w:r>
+        <w:tab/>
+        <w:t>D : n = 16 p = 11 q = 16</w:t>
       </w:r>
     </w:p>
     <w:p/>
+    <w:p/>
+    <w:p/>
+    <w:p/>
     <w:p>
       <w:pPr>
         <w:pStyle w:val="Titre1"/>
       </w:pPr>
       <w:r>
-        <w:t xml:space="preserve">1) </w:t>
-      </w:r>
-    </w:p>
-    <w:p>
-      <w:pPr>
-        <w:ind w:left="708"/>
-      </w:pPr>
-      <w:r>
-        <w:t>a) long 12</w:t>
-      </w:r>
-    </w:p>
-    <w:p>
-      <w:pPr>
-        <w:ind w:left="708"/>
-      </w:pPr>
-      <w:r>
-        <w:t>b) float 11.75</w:t>
-      </w:r>
-    </w:p>
-    <w:p>
-      <w:pPr>
-        <w:ind w:left="708"/>
-      </w:pPr>
-      <w:r>
-        <w:t>c) long 4</w:t>
-      </w:r>
-    </w:p>
-    <w:p>
-      <w:pPr>
-        <w:ind w:left="708"/>
-      </w:pPr>
-      <w:r>
-        <w:t>d) int 0</w:t>
-      </w:r>
-    </w:p>
-    <w:p>
-      <w:pPr>
-        <w:ind w:left="708"/>
-      </w:pPr>
-      <w:r>
-        <w:t>e) int 1</w:t>
-      </w:r>
-    </w:p>
-    <w:p>
-      <w:pPr>
-        <w:ind w:left="708"/>
-      </w:pPr>
-      <w:r>
-        <w:t>f) int 1</w:t>
-      </w:r>
-    </w:p>
-    <w:p>
-      <w:pPr>
-        <w:ind w:left="708"/>
-      </w:pPr>
-      <w:r>
-        <w:t>g) long 5</w:t>
-      </w:r>
-    </w:p>
-    <w:p>
-      <w:pPr>
-        <w:ind w:left="708"/>
-      </w:pPr>
-      <w:r>
-        <w:t>h) int 1</w:t>
-      </w:r>
-    </w:p>
-    <w:p>
-      <w:pPr>
-        <w:ind w:left="708"/>
-      </w:pPr>
-      <w:r>
-        <w:t>i) int 0.0</w:t>
-      </w:r>
-    </w:p>
-    <w:p>
-      <w:pPr>
-        <w:ind w:left="708"/>
-      </w:pPr>
-      <w:r>
-        <w:t>j) float 1.75</w:t>
-      </w:r>
-    </w:p>
-    <w:p>
-      <w:pPr>
-        <w:ind w:left="708"/>
-      </w:pPr>
-      <w:r>
-        <w:t>j) float 0.0</w:t>
+        <w:lastRenderedPageBreak/>
+        <w:t>1)</w:t>
+      </w:r>
+    </w:p>
+    <w:p>
+      <w:r>
+        <w:tab/>
+        <w:t>A : 543 34.5678</w:t>
+      </w:r>
+    </w:p>
+    <w:p>
+      <w:r>
+        <w:tab/>
+        <w:t>B : 543 5</w:t>
+      </w:r>
+    </w:p>
+    <w:p>
+      <w:r>
+        <w:tab/>
+        <w:t>C : 54 5</w:t>
+      </w:r>
+    </w:p>
+    <w:p>
+      <w:r>
+        <w:tab/>
+        <w:t xml:space="preserve">D : </w:t>
+      </w:r>
+      <w:r>
+        <w:t>34.567 3.456</w:t>
+      </w:r>
+      <w:r>
+        <w:t>e</w:t>
+      </w:r>
+      <w:r>
+        <w:t>+1</w:t>
+      </w:r>
+    </w:p>
+    <w:p>
+      <w:r>
+        <w:tab/>
+        <w:t xml:space="preserve">E : </w:t>
+      </w:r>
+      <w:r>
+        <w:t>543</w:t>
+      </w:r>
+    </w:p>
+    <w:p>
+      <w:r>
+        <w:tab/>
+        <w:t>F : 34.5678</w:t>
       </w:r>
     </w:p>
     <w:p>
@@ -118,108 +429,37 @@
     <w:p>
       <w:r>
         <w:tab/>
-        <w:t>Z = a+b ;</w:t>
-      </w:r>
-    </w:p>
-    <w:p>
-      <w:pPr>
-        <w:pStyle w:val="Titre1"/>
-      </w:pPr>
-      <w:r>
-        <w:t>3)</w:t>
-      </w:r>
-    </w:p>
-    <w:p>
-      <w:r>
-        <w:tab/>
-      </w:r>
-      <w:proofErr w:type="gramStart"/>
-      <w:r>
-        <w:t>if</w:t>
-      </w:r>
-      <w:proofErr w:type="gramEnd"/>
-      <w:r>
-        <w:t xml:space="preserve"> (n==0)</w:t>
-      </w:r>
-    </w:p>
-    <w:p>
-      <w:r>
-        <w:tab/>
-      </w:r>
-      <w:r>
-        <w:tab/>
-      </w:r>
-      <w:proofErr w:type="gramStart"/>
-      <w:r>
-        <w:t>x</w:t>
-      </w:r>
-      <w:proofErr w:type="gramEnd"/>
-      <w:r>
-        <w:t>=n ;</w:t>
-      </w:r>
-    </w:p>
-    <w:p>
-      <w:r>
-        <w:tab/>
-      </w:r>
-      <w:proofErr w:type="gramStart"/>
-      <w:r>
-        <w:t>else</w:t>
-      </w:r>
-      <w:proofErr w:type="gramEnd"/>
-    </w:p>
-    <w:p>
-      <w:r>
-        <w:tab/>
-      </w:r>
-      <w:r>
-        <w:tab/>
-      </w:r>
-      <w:proofErr w:type="gramStart"/>
-      <w:r>
-        <w:t>x</w:t>
-      </w:r>
-      <w:proofErr w:type="gramEnd"/>
-      <w:r>
-        <w:t>=n/n ;</w:t>
-      </w:r>
-    </w:p>
-    <w:p>
-      <w:pPr>
-        <w:pStyle w:val="Titre1"/>
-      </w:pPr>
-      <w:r>
-        <w:t>4)</w:t>
-      </w:r>
-    </w:p>
-    <w:p>
-      <w:r>
-        <w:tab/>
-        <w:t>A : n = 10 p = 10 q = 10 r = 10</w:t>
-      </w:r>
-    </w:p>
-    <w:p>
-      <w:r>
-        <w:tab/>
-        <w:t>B : n = 15 p = 10 q = 5</w:t>
-      </w:r>
-    </w:p>
-    <w:p>
-      <w:r>
-        <w:tab/>
-        <w:t>C : n = 15 p = 11 q = 11</w:t>
-      </w:r>
-    </w:p>
-    <w:p>
-      <w:r>
-        <w:tab/>
-        <w:t>D : n = 16 p = 11 q = 16</w:t>
+      </w:r>
+      <w:r>
+        <w:t>a) n=12 p=45</w:t>
+      </w:r>
+    </w:p>
+    <w:p>
+      <w:r>
+        <w:tab/>
+        <w:t>b) n=1234 p=56</w:t>
+      </w:r>
+    </w:p>
+    <w:p>
+      <w:r>
+        <w:tab/>
+        <w:t>c) n=1234 p=56</w:t>
+      </w:r>
+    </w:p>
+    <w:p>
+      <w:r>
+        <w:tab/>
+        <w:t>d) n=1 p=45</w:t>
+      </w:r>
+    </w:p>
+    <w:p>
+      <w:r>
+        <w:tab/>
+        <w:t>e) n=4567 p=89</w:t>
       </w:r>
       <w:bookmarkStart w:id="0" w:name="_GoBack"/>
       <w:bookmarkEnd w:id="0"/>
     </w:p>
-    <w:p/>
-    <w:p/>
     <w:sectPr>
       <w:pgSz w:w="11906" w:h="16838"/>
       <w:pgMar w:top="1417" w:right="1417" w:bottom="1417" w:left="1417" w:header="708" w:footer="708" w:gutter="0"/>

</xml_diff>

<commit_message>
Ajout des reponses aux questions des pages 4 et 5.
</commit_message>
<xml_diff>
--- a/Reponses.docx
+++ b/Reponses.docx
@@ -6,6 +6,7 @@
       <w:pPr>
         <w:pStyle w:val="Titre"/>
         <w:rPr>
+          <w:u w:val="single"/>
           <w:lang w:val="en-US"/>
         </w:rPr>
       </w:pPr>
@@ -13,6 +14,7 @@
       <w:proofErr w:type="gramStart"/>
       <w:r>
         <w:rPr>
+          <w:u w:val="single"/>
           <w:lang w:val="en-US"/>
         </w:rPr>
         <w:t>Exercices</w:t>
@@ -20,6 +22,7 @@
       <w:proofErr w:type="spellEnd"/>
       <w:r>
         <w:rPr>
+          <w:u w:val="single"/>
           <w:lang w:val="en-US"/>
         </w:rPr>
         <w:t> :</w:t>
@@ -212,30 +215,64 @@
     <w:p>
       <w:pPr>
         <w:pStyle w:val="Titre1"/>
-      </w:pPr>
-      <w:r>
+        <w:rPr>
+          <w:lang w:val="en-US"/>
+        </w:rPr>
+      </w:pPr>
+      <w:r>
+        <w:rPr>
+          <w:lang w:val="en-US"/>
+        </w:rPr>
         <w:t>2)</w:t>
       </w:r>
     </w:p>
     <w:p>
-      <w:r>
+      <w:pPr>
+        <w:rPr>
+          <w:lang w:val="en-US"/>
+        </w:rPr>
+      </w:pPr>
+      <w:r>
+        <w:rPr>
+          <w:lang w:val="en-US"/>
+        </w:rPr>
         <w:tab/>
         <w:t xml:space="preserve">Z = </w:t>
       </w:r>
       <w:proofErr w:type="spellStart"/>
       <w:r>
-        <w:t>a+b</w:t>
+        <w:rPr>
+          <w:lang w:val="en-US"/>
+        </w:rPr>
+        <w:t>a+</w:t>
+      </w:r>
+      <w:proofErr w:type="gramStart"/>
+      <w:r>
+        <w:rPr>
+          <w:lang w:val="en-US"/>
+        </w:rPr>
+        <w:t>b</w:t>
       </w:r>
       <w:proofErr w:type="spellEnd"/>
       <w:r>
+        <w:rPr>
+          <w:lang w:val="en-US"/>
+        </w:rPr>
         <w:t> ;</w:t>
       </w:r>
+      <w:proofErr w:type="gramEnd"/>
     </w:p>
     <w:p>
       <w:pPr>
         <w:pStyle w:val="Titre1"/>
-      </w:pPr>
-      <w:r>
+        <w:rPr>
+          <w:lang w:val="en-US"/>
+        </w:rPr>
+      </w:pPr>
+      <w:r>
+        <w:rPr>
+          <w:lang w:val="en-US"/>
+        </w:rPr>
         <w:t>3)</w:t>
       </w:r>
     </w:p>
@@ -246,6 +283,9 @@
         </w:rPr>
       </w:pPr>
       <w:r>
+        <w:rPr>
+          <w:lang w:val="en-US"/>
+        </w:rPr>
         <w:tab/>
       </w:r>
       <w:r>
@@ -328,135 +368,865 @@
     <w:p>
       <w:pPr>
         <w:pStyle w:val="Titre1"/>
-      </w:pPr>
-      <w:r>
+        <w:rPr>
+          <w:lang w:val="en-US"/>
+        </w:rPr>
+      </w:pPr>
+      <w:r>
+        <w:rPr>
+          <w:lang w:val="en-US"/>
+        </w:rPr>
         <w:t>4)</w:t>
       </w:r>
     </w:p>
     <w:p>
-      <w:r>
-        <w:tab/>
-        <w:t>A : n = 10 p = 10 q = 10 r = 10</w:t>
-      </w:r>
-    </w:p>
-    <w:p>
-      <w:r>
-        <w:tab/>
-        <w:t>B : n = 15 p = 10 q = 5</w:t>
-      </w:r>
-    </w:p>
-    <w:p>
-      <w:r>
-        <w:tab/>
-        <w:t>C : n = 15 p = 11 q = 11</w:t>
-      </w:r>
-    </w:p>
-    <w:p>
-      <w:r>
-        <w:tab/>
-        <w:t>D : n = 16 p = 11 q = 16</w:t>
+      <w:pPr>
+        <w:rPr>
+          <w:lang w:val="en-US"/>
+        </w:rPr>
+      </w:pPr>
+      <w:r>
+        <w:rPr>
+          <w:lang w:val="en-US"/>
+        </w:rPr>
+        <w:tab/>
+      </w:r>
+      <w:proofErr w:type="gramStart"/>
+      <w:r>
+        <w:rPr>
+          <w:lang w:val="en-US"/>
+        </w:rPr>
+        <w:t>A :</w:t>
+      </w:r>
+      <w:proofErr w:type="gramEnd"/>
+      <w:r>
+        <w:rPr>
+          <w:lang w:val="en-US"/>
+        </w:rPr>
+        <w:t xml:space="preserve"> n = 10 p = 10 q = 10 r = 10</w:t>
+      </w:r>
+    </w:p>
+    <w:p>
+      <w:pPr>
+        <w:rPr>
+          <w:lang w:val="en-US"/>
+        </w:rPr>
+      </w:pPr>
+      <w:r>
+        <w:rPr>
+          <w:lang w:val="en-US"/>
+        </w:rPr>
+        <w:tab/>
+      </w:r>
+      <w:proofErr w:type="gramStart"/>
+      <w:r>
+        <w:rPr>
+          <w:lang w:val="en-US"/>
+        </w:rPr>
+        <w:t>B :</w:t>
+      </w:r>
+      <w:proofErr w:type="gramEnd"/>
+      <w:r>
+        <w:rPr>
+          <w:lang w:val="en-US"/>
+        </w:rPr>
+        <w:t xml:space="preserve"> n = 15 p = 10 q = 5</w:t>
+      </w:r>
+    </w:p>
+    <w:p>
+      <w:pPr>
+        <w:rPr>
+          <w:lang w:val="en-US"/>
+        </w:rPr>
+      </w:pPr>
+      <w:r>
+        <w:rPr>
+          <w:lang w:val="en-US"/>
+        </w:rPr>
+        <w:tab/>
+      </w:r>
+      <w:proofErr w:type="gramStart"/>
+      <w:r>
+        <w:rPr>
+          <w:lang w:val="en-US"/>
+        </w:rPr>
+        <w:t>C :</w:t>
+      </w:r>
+      <w:proofErr w:type="gramEnd"/>
+      <w:r>
+        <w:rPr>
+          <w:lang w:val="en-US"/>
+        </w:rPr>
+        <w:t xml:space="preserve"> n = 15 p = 11 q = 11</w:t>
+      </w:r>
+    </w:p>
+    <w:p>
+      <w:pPr>
+        <w:rPr>
+          <w:lang w:val="en-US"/>
+        </w:rPr>
+      </w:pPr>
+      <w:r>
+        <w:rPr>
+          <w:lang w:val="en-US"/>
+        </w:rPr>
+        <w:tab/>
+      </w:r>
+      <w:proofErr w:type="gramStart"/>
+      <w:r>
+        <w:rPr>
+          <w:lang w:val="en-US"/>
+        </w:rPr>
+        <w:t>D :</w:t>
+      </w:r>
+      <w:proofErr w:type="gramEnd"/>
+      <w:r>
+        <w:rPr>
+          <w:lang w:val="en-US"/>
+        </w:rPr>
+        <w:t xml:space="preserve"> n = 16 p = 11 q = 16</w:t>
+      </w:r>
+    </w:p>
+    <w:p>
+      <w:pPr>
+        <w:rPr>
+          <w:lang w:val="en-US"/>
+        </w:rPr>
+      </w:pPr>
+    </w:p>
+    <w:p>
+      <w:pPr>
+        <w:rPr>
+          <w:lang w:val="en-US"/>
+        </w:rPr>
+      </w:pPr>
+    </w:p>
+    <w:p>
+      <w:pPr>
+        <w:rPr>
+          <w:lang w:val="en-US"/>
+        </w:rPr>
+      </w:pPr>
+    </w:p>
+    <w:p>
+      <w:pPr>
+        <w:rPr>
+          <w:lang w:val="en-US"/>
+        </w:rPr>
+      </w:pPr>
+    </w:p>
+    <w:p>
+      <w:pPr>
+        <w:pStyle w:val="Titre1"/>
+        <w:rPr>
+          <w:lang w:val="en-US"/>
+        </w:rPr>
+      </w:pPr>
+      <w:r>
+        <w:rPr>
+          <w:lang w:val="en-US"/>
+        </w:rPr>
+        <w:lastRenderedPageBreak/>
+        <w:t>1)</w:t>
+      </w:r>
+    </w:p>
+    <w:p>
+      <w:pPr>
+        <w:rPr>
+          <w:lang w:val="en-US"/>
+        </w:rPr>
+      </w:pPr>
+      <w:r>
+        <w:rPr>
+          <w:lang w:val="en-US"/>
+        </w:rPr>
+        <w:tab/>
+      </w:r>
+      <w:proofErr w:type="gramStart"/>
+      <w:r>
+        <w:rPr>
+          <w:lang w:val="en-US"/>
+        </w:rPr>
+        <w:t>A :</w:t>
+      </w:r>
+      <w:proofErr w:type="gramEnd"/>
+      <w:r>
+        <w:rPr>
+          <w:lang w:val="en-US"/>
+        </w:rPr>
+        <w:t xml:space="preserve"> 543 34.5678</w:t>
+      </w:r>
+    </w:p>
+    <w:p>
+      <w:pPr>
+        <w:rPr>
+          <w:lang w:val="en-US"/>
+        </w:rPr>
+      </w:pPr>
+      <w:r>
+        <w:rPr>
+          <w:lang w:val="en-US"/>
+        </w:rPr>
+        <w:tab/>
+      </w:r>
+      <w:proofErr w:type="gramStart"/>
+      <w:r>
+        <w:rPr>
+          <w:lang w:val="en-US"/>
+        </w:rPr>
+        <w:t>B :</w:t>
+      </w:r>
+      <w:proofErr w:type="gramEnd"/>
+      <w:r>
+        <w:rPr>
+          <w:lang w:val="en-US"/>
+        </w:rPr>
+        <w:t xml:space="preserve"> 543 5</w:t>
+      </w:r>
+    </w:p>
+    <w:p>
+      <w:pPr>
+        <w:rPr>
+          <w:lang w:val="en-US"/>
+        </w:rPr>
+      </w:pPr>
+      <w:r>
+        <w:rPr>
+          <w:lang w:val="en-US"/>
+        </w:rPr>
+        <w:tab/>
+      </w:r>
+      <w:proofErr w:type="gramStart"/>
+      <w:r>
+        <w:rPr>
+          <w:lang w:val="en-US"/>
+        </w:rPr>
+        <w:t>C :</w:t>
+      </w:r>
+      <w:proofErr w:type="gramEnd"/>
+      <w:r>
+        <w:rPr>
+          <w:lang w:val="en-US"/>
+        </w:rPr>
+        <w:t xml:space="preserve"> 54 5</w:t>
+      </w:r>
+    </w:p>
+    <w:p>
+      <w:pPr>
+        <w:rPr>
+          <w:lang w:val="en-US"/>
+        </w:rPr>
+      </w:pPr>
+      <w:r>
+        <w:rPr>
+          <w:lang w:val="en-US"/>
+        </w:rPr>
+        <w:tab/>
+      </w:r>
+      <w:proofErr w:type="gramStart"/>
+      <w:r>
+        <w:rPr>
+          <w:lang w:val="en-US"/>
+        </w:rPr>
+        <w:t>D :</w:t>
+      </w:r>
+      <w:proofErr w:type="gramEnd"/>
+      <w:r>
+        <w:rPr>
+          <w:lang w:val="en-US"/>
+        </w:rPr>
+        <w:t xml:space="preserve"> </w:t>
+      </w:r>
+      <w:r>
+        <w:rPr>
+          <w:lang w:val="en-US"/>
+        </w:rPr>
+        <w:t>34.567 3.456</w:t>
+      </w:r>
+      <w:r>
+        <w:rPr>
+          <w:lang w:val="en-US"/>
+        </w:rPr>
+        <w:t>e</w:t>
+      </w:r>
+      <w:r>
+        <w:rPr>
+          <w:lang w:val="en-US"/>
+        </w:rPr>
+        <w:t>+1</w:t>
+      </w:r>
+    </w:p>
+    <w:p>
+      <w:pPr>
+        <w:rPr>
+          <w:lang w:val="en-US"/>
+        </w:rPr>
+      </w:pPr>
+      <w:r>
+        <w:rPr>
+          <w:lang w:val="en-US"/>
+        </w:rPr>
+        <w:tab/>
+      </w:r>
+      <w:proofErr w:type="gramStart"/>
+      <w:r>
+        <w:rPr>
+          <w:lang w:val="en-US"/>
+        </w:rPr>
+        <w:t>E :</w:t>
+      </w:r>
+      <w:proofErr w:type="gramEnd"/>
+      <w:r>
+        <w:rPr>
+          <w:lang w:val="en-US"/>
+        </w:rPr>
+        <w:t xml:space="preserve"> </w:t>
+      </w:r>
+      <w:r>
+        <w:rPr>
+          <w:lang w:val="en-US"/>
+        </w:rPr>
+        <w:t>543</w:t>
+      </w:r>
+    </w:p>
+    <w:p>
+      <w:pPr>
+        <w:rPr>
+          <w:lang w:val="en-US"/>
+        </w:rPr>
+      </w:pPr>
+      <w:r>
+        <w:rPr>
+          <w:lang w:val="en-US"/>
+        </w:rPr>
+        <w:tab/>
+      </w:r>
+      <w:proofErr w:type="gramStart"/>
+      <w:r>
+        <w:rPr>
+          <w:lang w:val="en-US"/>
+        </w:rPr>
+        <w:t>F :</w:t>
+      </w:r>
+      <w:proofErr w:type="gramEnd"/>
+      <w:r>
+        <w:rPr>
+          <w:lang w:val="en-US"/>
+        </w:rPr>
+        <w:t xml:space="preserve"> 34.5678</w:t>
+      </w:r>
+    </w:p>
+    <w:p>
+      <w:pPr>
+        <w:pStyle w:val="Titre1"/>
+        <w:rPr>
+          <w:lang w:val="en-US"/>
+        </w:rPr>
+      </w:pPr>
+      <w:r>
+        <w:rPr>
+          <w:lang w:val="en-US"/>
+        </w:rPr>
+        <w:t>2)</w:t>
+      </w:r>
+    </w:p>
+    <w:p>
+      <w:pPr>
+        <w:rPr>
+          <w:lang w:val="en-US"/>
+        </w:rPr>
+      </w:pPr>
+      <w:r>
+        <w:rPr>
+          <w:lang w:val="en-US"/>
+        </w:rPr>
+        <w:tab/>
+      </w:r>
+      <w:r>
+        <w:rPr>
+          <w:lang w:val="en-US"/>
+        </w:rPr>
+        <w:t>a) n=12 p=45</w:t>
+      </w:r>
+    </w:p>
+    <w:p>
+      <w:pPr>
+        <w:rPr>
+          <w:lang w:val="en-US"/>
+        </w:rPr>
+      </w:pPr>
+      <w:r>
+        <w:rPr>
+          <w:lang w:val="en-US"/>
+        </w:rPr>
+        <w:tab/>
+      </w:r>
+      <w:r>
+        <w:rPr>
+          <w:lang w:val="en-US"/>
+        </w:rPr>
+        <w:t>b) n=1234 p=56</w:t>
+      </w:r>
+    </w:p>
+    <w:p>
+      <w:pPr>
+        <w:rPr>
+          <w:lang w:val="en-US"/>
+        </w:rPr>
+      </w:pPr>
+      <w:r>
+        <w:rPr>
+          <w:lang w:val="en-US"/>
+        </w:rPr>
+        <w:tab/>
+        <w:t>c) n=1234 p=56</w:t>
+      </w:r>
+    </w:p>
+    <w:p>
+      <w:pPr>
+        <w:rPr>
+          <w:lang w:val="en-US"/>
+        </w:rPr>
+      </w:pPr>
+      <w:r>
+        <w:rPr>
+          <w:lang w:val="en-US"/>
+        </w:rPr>
+        <w:tab/>
+        <w:t>d) n=1 p=45</w:t>
+      </w:r>
+    </w:p>
+    <w:p>
+      <w:pPr>
+        <w:rPr>
+          <w:lang w:val="en-US"/>
+        </w:rPr>
+      </w:pPr>
+      <w:r>
+        <w:rPr>
+          <w:lang w:val="en-US"/>
+        </w:rPr>
+        <w:tab/>
+        <w:t>e) n=4567 p=89</w:t>
+      </w:r>
+    </w:p>
+    <w:p>
+      <w:pPr>
+        <w:rPr>
+          <w:lang w:val="en-US"/>
+        </w:rPr>
+      </w:pPr>
+    </w:p>
+    <w:p>
+      <w:pPr>
+        <w:rPr>
+          <w:lang w:val="en-US"/>
+        </w:rPr>
+      </w:pPr>
+    </w:p>
+    <w:p>
+      <w:pPr>
+        <w:pStyle w:val="Titre1"/>
+        <w:numPr>
+          <w:ilvl w:val="0"/>
+          <w:numId w:val="1"/>
+        </w:numPr>
+        <w:rPr>
+          <w:lang w:val="en-US"/>
+        </w:rPr>
+      </w:pPr>
+      <w:r>
+        <w:rPr>
+          <w:lang w:val="en-US"/>
+        </w:rPr>
+        <w:t xml:space="preserve"> </w:t>
+      </w:r>
+    </w:p>
+    <w:p>
+      <w:r>
+        <w:rPr>
+          <w:lang w:val="en-US"/>
+        </w:rPr>
+        <w:tab/>
+      </w:r>
+      <w:r>
+        <w:rPr>
+          <w:noProof/>
+        </w:rPr>
+        <w:drawing>
+          <wp:inline distT="0" distB="0" distL="0" distR="0" wp14:anchorId="571170A7" wp14:editId="531B935A">
+            <wp:extent cx="3452159" cy="2606266"/>
+            <wp:effectExtent l="0" t="0" r="0" b="3810"/>
+            <wp:docPr id="1" name="Image 1"/>
+            <wp:cNvGraphicFramePr>
+              <a:graphicFrameLocks xmlns:a="http://schemas.openxmlformats.org/drawingml/2006/main" noChangeAspect="1"/>
+            </wp:cNvGraphicFramePr>
+            <a:graphic xmlns:a="http://schemas.openxmlformats.org/drawingml/2006/main">
+              <a:graphicData uri="http://schemas.openxmlformats.org/drawingml/2006/picture">
+                <pic:pic xmlns:pic="http://schemas.openxmlformats.org/drawingml/2006/picture">
+                  <pic:nvPicPr>
+                    <pic:cNvPr id="1" name=""/>
+                    <pic:cNvPicPr/>
+                  </pic:nvPicPr>
+                  <pic:blipFill>
+                    <a:blip r:embed="rId5"/>
+                    <a:stretch>
+                      <a:fillRect/>
+                    </a:stretch>
+                  </pic:blipFill>
+                  <pic:spPr>
+                    <a:xfrm>
+                      <a:off x="0" y="0"/>
+                      <a:ext cx="3452159" cy="2606266"/>
+                    </a:xfrm>
+                    <a:prstGeom prst="rect">
+                      <a:avLst/>
+                    </a:prstGeom>
+                  </pic:spPr>
+                </pic:pic>
+              </a:graphicData>
+            </a:graphic>
+          </wp:inline>
+        </w:drawing>
+      </w:r>
+    </w:p>
+    <w:p>
+      <w:r>
+        <w:lastRenderedPageBreak/>
+        <w:tab/>
+      </w:r>
+      <w:r>
+        <w:rPr>
+          <w:noProof/>
+        </w:rPr>
+        <w:drawing>
+          <wp:inline distT="0" distB="0" distL="0" distR="0" wp14:anchorId="06AD83AF" wp14:editId="49A1766A">
+            <wp:extent cx="3391194" cy="2613887"/>
+            <wp:effectExtent l="0" t="0" r="0" b="0"/>
+            <wp:docPr id="2" name="Image 2"/>
+            <wp:cNvGraphicFramePr>
+              <a:graphicFrameLocks xmlns:a="http://schemas.openxmlformats.org/drawingml/2006/main" noChangeAspect="1"/>
+            </wp:cNvGraphicFramePr>
+            <a:graphic xmlns:a="http://schemas.openxmlformats.org/drawingml/2006/main">
+              <a:graphicData uri="http://schemas.openxmlformats.org/drawingml/2006/picture">
+                <pic:pic xmlns:pic="http://schemas.openxmlformats.org/drawingml/2006/picture">
+                  <pic:nvPicPr>
+                    <pic:cNvPr id="1" name=""/>
+                    <pic:cNvPicPr/>
+                  </pic:nvPicPr>
+                  <pic:blipFill>
+                    <a:blip r:embed="rId6"/>
+                    <a:stretch>
+                      <a:fillRect/>
+                    </a:stretch>
+                  </pic:blipFill>
+                  <pic:spPr>
+                    <a:xfrm>
+                      <a:off x="0" y="0"/>
+                      <a:ext cx="3391194" cy="2613887"/>
+                    </a:xfrm>
+                    <a:prstGeom prst="rect">
+                      <a:avLst/>
+                    </a:prstGeom>
+                  </pic:spPr>
+                </pic:pic>
+              </a:graphicData>
+            </a:graphic>
+          </wp:inline>
+        </w:drawing>
+      </w:r>
+    </w:p>
+    <w:p/>
+    <w:p/>
+    <w:p>
+      <w:pPr>
+        <w:pStyle w:val="Titre1"/>
+        <w:numPr>
+          <w:ilvl w:val="0"/>
+          <w:numId w:val="1"/>
+        </w:numPr>
+      </w:pPr>
+      <w:r>
+        <w:t xml:space="preserve"> </w:t>
+      </w:r>
+    </w:p>
+    <w:p>
+      <w:r>
+        <w:tab/>
+      </w:r>
+      <w:r>
+        <w:rPr>
+          <w:noProof/>
+        </w:rPr>
+        <w:drawing>
+          <wp:inline distT="0" distB="0" distL="0" distR="0" wp14:anchorId="20798A8E" wp14:editId="71C53ABB">
+            <wp:extent cx="4762913" cy="3985605"/>
+            <wp:effectExtent l="0" t="0" r="0" b="0"/>
+            <wp:docPr id="3" name="Image 3"/>
+            <wp:cNvGraphicFramePr>
+              <a:graphicFrameLocks xmlns:a="http://schemas.openxmlformats.org/drawingml/2006/main" noChangeAspect="1"/>
+            </wp:cNvGraphicFramePr>
+            <a:graphic xmlns:a="http://schemas.openxmlformats.org/drawingml/2006/main">
+              <a:graphicData uri="http://schemas.openxmlformats.org/drawingml/2006/picture">
+                <pic:pic xmlns:pic="http://schemas.openxmlformats.org/drawingml/2006/picture">
+                  <pic:nvPicPr>
+                    <pic:cNvPr id="1" name=""/>
+                    <pic:cNvPicPr/>
+                  </pic:nvPicPr>
+                  <pic:blipFill>
+                    <a:blip r:embed="rId7"/>
+                    <a:stretch>
+                      <a:fillRect/>
+                    </a:stretch>
+                  </pic:blipFill>
+                  <pic:spPr>
+                    <a:xfrm>
+                      <a:off x="0" y="0"/>
+                      <a:ext cx="4762913" cy="3985605"/>
+                    </a:xfrm>
+                    <a:prstGeom prst="rect">
+                      <a:avLst/>
+                    </a:prstGeom>
+                  </pic:spPr>
+                </pic:pic>
+              </a:graphicData>
+            </a:graphic>
+          </wp:inline>
+        </w:drawing>
+      </w:r>
+    </w:p>
+    <w:p/>
+    <w:p/>
+    <w:p/>
+    <w:p>
+      <w:pPr>
+        <w:pStyle w:val="Titre1"/>
+        <w:numPr>
+          <w:ilvl w:val="0"/>
+          <w:numId w:val="1"/>
+        </w:numPr>
+      </w:pPr>
+      <w:r>
+        <w:lastRenderedPageBreak/>
+        <w:t xml:space="preserve"> </w:t>
+      </w:r>
+    </w:p>
+    <w:p>
+      <w:r>
+        <w:tab/>
+      </w:r>
+      <w:r>
+        <w:drawing>
+          <wp:inline distT="0" distB="0" distL="0" distR="0" wp14:anchorId="59F08D03" wp14:editId="7C5EA29F">
+            <wp:extent cx="3444538" cy="2743438"/>
+            <wp:effectExtent l="0" t="0" r="3810" b="0"/>
+            <wp:docPr id="4" name="Image 4"/>
+            <wp:cNvGraphicFramePr>
+              <a:graphicFrameLocks xmlns:a="http://schemas.openxmlformats.org/drawingml/2006/main" noChangeAspect="1"/>
+            </wp:cNvGraphicFramePr>
+            <a:graphic xmlns:a="http://schemas.openxmlformats.org/drawingml/2006/main">
+              <a:graphicData uri="http://schemas.openxmlformats.org/drawingml/2006/picture">
+                <pic:pic xmlns:pic="http://schemas.openxmlformats.org/drawingml/2006/picture">
+                  <pic:nvPicPr>
+                    <pic:cNvPr id="1" name=""/>
+                    <pic:cNvPicPr/>
+                  </pic:nvPicPr>
+                  <pic:blipFill>
+                    <a:blip r:embed="rId8"/>
+                    <a:stretch>
+                      <a:fillRect/>
+                    </a:stretch>
+                  </pic:blipFill>
+                  <pic:spPr>
+                    <a:xfrm>
+                      <a:off x="0" y="0"/>
+                      <a:ext cx="3444538" cy="2743438"/>
+                    </a:xfrm>
+                    <a:prstGeom prst="rect">
+                      <a:avLst/>
+                    </a:prstGeom>
+                  </pic:spPr>
+                </pic:pic>
+              </a:graphicData>
+            </a:graphic>
+          </wp:inline>
+        </w:drawing>
+      </w:r>
+    </w:p>
+    <w:p>
+      <w:pPr>
+        <w:pStyle w:val="Titre1"/>
+        <w:numPr>
+          <w:ilvl w:val="0"/>
+          <w:numId w:val="1"/>
+        </w:numPr>
+      </w:pPr>
+      <w:r>
+        <w:t xml:space="preserve"> </w:t>
+      </w:r>
+    </w:p>
+    <w:p>
+      <w:r>
+        <w:tab/>
+      </w:r>
+      <w:r>
+        <w:drawing>
+          <wp:inline distT="0" distB="0" distL="0" distR="0" wp14:anchorId="67385303" wp14:editId="76D578A5">
+            <wp:extent cx="4008467" cy="3817951"/>
+            <wp:effectExtent l="0" t="0" r="0" b="0"/>
+            <wp:docPr id="7" name="Image 7"/>
+            <wp:cNvGraphicFramePr>
+              <a:graphicFrameLocks xmlns:a="http://schemas.openxmlformats.org/drawingml/2006/main" noChangeAspect="1"/>
+            </wp:cNvGraphicFramePr>
+            <a:graphic xmlns:a="http://schemas.openxmlformats.org/drawingml/2006/main">
+              <a:graphicData uri="http://schemas.openxmlformats.org/drawingml/2006/picture">
+                <pic:pic xmlns:pic="http://schemas.openxmlformats.org/drawingml/2006/picture">
+                  <pic:nvPicPr>
+                    <pic:cNvPr id="1" name=""/>
+                    <pic:cNvPicPr/>
+                  </pic:nvPicPr>
+                  <pic:blipFill>
+                    <a:blip r:embed="rId9"/>
+                    <a:stretch>
+                      <a:fillRect/>
+                    </a:stretch>
+                  </pic:blipFill>
+                  <pic:spPr>
+                    <a:xfrm>
+                      <a:off x="0" y="0"/>
+                      <a:ext cx="4008467" cy="3817951"/>
+                    </a:xfrm>
+                    <a:prstGeom prst="rect">
+                      <a:avLst/>
+                    </a:prstGeom>
+                  </pic:spPr>
+                </pic:pic>
+              </a:graphicData>
+            </a:graphic>
+          </wp:inline>
+        </w:drawing>
       </w:r>
     </w:p>
     <w:p/>
     <w:p/>
     <w:p/>
     <w:p/>
+    <w:p/>
     <w:p>
       <w:pPr>
         <w:pStyle w:val="Titre1"/>
+        <w:numPr>
+          <w:ilvl w:val="0"/>
+          <w:numId w:val="1"/>
+        </w:numPr>
       </w:pPr>
       <w:r>
         <w:lastRenderedPageBreak/>
-        <w:t>1)</w:t>
-      </w:r>
-    </w:p>
-    <w:p>
-      <w:r>
-        <w:tab/>
-        <w:t>A : 543 34.5678</w:t>
-      </w:r>
-    </w:p>
-    <w:p>
-      <w:r>
-        <w:tab/>
-        <w:t>B : 543 5</w:t>
-      </w:r>
-    </w:p>
-    <w:p>
-      <w:r>
-        <w:tab/>
-        <w:t>C : 54 5</w:t>
-      </w:r>
-    </w:p>
-    <w:p>
-      <w:r>
-        <w:tab/>
-        <w:t xml:space="preserve">D : </w:t>
-      </w:r>
-      <w:r>
-        <w:t>34.567 3.456</w:t>
-      </w:r>
-      <w:r>
-        <w:t>e</w:t>
-      </w:r>
-      <w:r>
-        <w:t>+1</w:t>
-      </w:r>
-    </w:p>
-    <w:p>
-      <w:r>
-        <w:tab/>
-        <w:t xml:space="preserve">E : </w:t>
-      </w:r>
-      <w:r>
-        <w:t>543</w:t>
-      </w:r>
-    </w:p>
-    <w:p>
-      <w:r>
-        <w:tab/>
-        <w:t>F : 34.5678</w:t>
-      </w:r>
-    </w:p>
+        <w:t xml:space="preserve"> </w:t>
+      </w:r>
+    </w:p>
+    <w:p>
+      <w:r>
+        <w:tab/>
+      </w:r>
+      <w:r>
+        <w:drawing>
+          <wp:inline distT="0" distB="0" distL="0" distR="0" wp14:anchorId="7422B7B1" wp14:editId="0A3E8F66">
+            <wp:extent cx="5760720" cy="3229610"/>
+            <wp:effectExtent l="0" t="0" r="0" b="8890"/>
+            <wp:docPr id="8" name="Image 8"/>
+            <wp:cNvGraphicFramePr>
+              <a:graphicFrameLocks xmlns:a="http://schemas.openxmlformats.org/drawingml/2006/main" noChangeAspect="1"/>
+            </wp:cNvGraphicFramePr>
+            <a:graphic xmlns:a="http://schemas.openxmlformats.org/drawingml/2006/main">
+              <a:graphicData uri="http://schemas.openxmlformats.org/drawingml/2006/picture">
+                <pic:pic xmlns:pic="http://schemas.openxmlformats.org/drawingml/2006/picture">
+                  <pic:nvPicPr>
+                    <pic:cNvPr id="1" name=""/>
+                    <pic:cNvPicPr/>
+                  </pic:nvPicPr>
+                  <pic:blipFill>
+                    <a:blip r:embed="rId10"/>
+                    <a:stretch>
+                      <a:fillRect/>
+                    </a:stretch>
+                  </pic:blipFill>
+                  <pic:spPr>
+                    <a:xfrm>
+                      <a:off x="0" y="0"/>
+                      <a:ext cx="5760720" cy="3229610"/>
+                    </a:xfrm>
+                    <a:prstGeom prst="rect">
+                      <a:avLst/>
+                    </a:prstGeom>
+                  </pic:spPr>
+                </pic:pic>
+              </a:graphicData>
+            </a:graphic>
+          </wp:inline>
+        </w:drawing>
+      </w:r>
+    </w:p>
+    <w:p/>
     <w:p>
       <w:pPr>
         <w:pStyle w:val="Titre1"/>
-      </w:pPr>
-      <w:r>
-        <w:t>2)</w:t>
-      </w:r>
-    </w:p>
-    <w:p>
-      <w:r>
-        <w:tab/>
-      </w:r>
-      <w:r>
-        <w:t>a) n=12 p=45</w:t>
-      </w:r>
-    </w:p>
-    <w:p>
-      <w:r>
-        <w:tab/>
-        <w:t>b) n=1234 p=56</w:t>
-      </w:r>
-    </w:p>
-    <w:p>
-      <w:r>
-        <w:tab/>
-        <w:t>c) n=1234 p=56</w:t>
-      </w:r>
-    </w:p>
-    <w:p>
-      <w:r>
-        <w:tab/>
-        <w:t>d) n=1 p=45</w:t>
-      </w:r>
-    </w:p>
-    <w:p>
-      <w:r>
-        <w:tab/>
-        <w:t>e) n=4567 p=89</w:t>
-      </w:r>
+        <w:numPr>
+          <w:ilvl w:val="0"/>
+          <w:numId w:val="1"/>
+        </w:numPr>
+      </w:pPr>
+      <w:r>
+        <w:lastRenderedPageBreak/>
+        <w:t xml:space="preserve"> </w:t>
+      </w:r>
+    </w:p>
+    <w:p>
+      <w:pPr>
+        <w:ind w:firstLine="708"/>
+      </w:pPr>
+      <w:r>
+        <w:drawing>
+          <wp:inline distT="0" distB="0" distL="0" distR="0" wp14:anchorId="042A397B" wp14:editId="62EBE28C">
+            <wp:extent cx="3505504" cy="5029636"/>
+            <wp:effectExtent l="0" t="0" r="0" b="0"/>
+            <wp:docPr id="9" name="Image 9"/>
+            <wp:cNvGraphicFramePr>
+              <a:graphicFrameLocks xmlns:a="http://schemas.openxmlformats.org/drawingml/2006/main" noChangeAspect="1"/>
+            </wp:cNvGraphicFramePr>
+            <a:graphic xmlns:a="http://schemas.openxmlformats.org/drawingml/2006/main">
+              <a:graphicData uri="http://schemas.openxmlformats.org/drawingml/2006/picture">
+                <pic:pic xmlns:pic="http://schemas.openxmlformats.org/drawingml/2006/picture">
+                  <pic:nvPicPr>
+                    <pic:cNvPr id="1" name=""/>
+                    <pic:cNvPicPr/>
+                  </pic:nvPicPr>
+                  <pic:blipFill>
+                    <a:blip r:embed="rId11"/>
+                    <a:stretch>
+                      <a:fillRect/>
+                    </a:stretch>
+                  </pic:blipFill>
+                  <pic:spPr>
+                    <a:xfrm>
+                      <a:off x="0" y="0"/>
+                      <a:ext cx="3505504" cy="5029636"/>
+                    </a:xfrm>
+                    <a:prstGeom prst="rect">
+                      <a:avLst/>
+                    </a:prstGeom>
+                  </pic:spPr>
+                </pic:pic>
+              </a:graphicData>
+            </a:graphic>
+          </wp:inline>
+        </w:drawing>
+      </w:r>
+    </w:p>
+    <w:p>
+      <w:pPr>
+        <w:ind w:firstLine="708"/>
+      </w:pPr>
       <w:bookmarkStart w:id="0" w:name="_GoBack"/>
       <w:bookmarkEnd w:id="0"/>
     </w:p>
@@ -468,6 +1238,103 @@
     </w:sectPr>
   </w:body>
 </w:document>
+</file>
+
+<file path=word/numbering.xml><?xml version="1.0" encoding="utf-8"?>
+<w:numbering xmlns:wpc="http://schemas.microsoft.com/office/word/2010/wordprocessingCanvas" xmlns:cx="http://schemas.microsoft.com/office/drawing/2014/chartex" xmlns:cx1="http://schemas.microsoft.com/office/drawing/2015/9/8/chartex" xmlns:cx2="http://schemas.microsoft.com/office/drawing/2015/10/21/chartex" xmlns:cx3="http://schemas.microsoft.com/office/drawing/2016/5/9/chartex" xmlns:cx4="http://schemas.microsoft.com/office/drawing/2016/5/10/chartex" xmlns:cx5="http://schemas.microsoft.com/office/drawing/2016/5/11/chartex" xmlns:cx6="http://schemas.microsoft.com/office/drawing/2016/5/12/chartex" xmlns:cx7="http://schemas.microsoft.com/office/drawing/2016/5/13/chartex" xmlns:cx8="http://schemas.microsoft.com/office/drawing/2016/5/14/chartex" xmlns:mc="http://schemas.openxmlformats.org/markup-compatibility/2006" xmlns:aink="http://schemas.microsoft.com/office/drawing/2016/ink" xmlns:am3d="http://schemas.microsoft.com/office/drawing/2017/model3d" xmlns:o="urn:schemas-microsoft-com:office:office" xmlns:r="http://schemas.openxmlformats.org/officeDocument/2006/relationships" xmlns:m="http://schemas.openxmlformats.org/officeDocument/2006/math" xmlns:v="urn:schemas-microsoft-com:vml" xmlns:wp14="http://schemas.microsoft.com/office/word/2010/wordprocessingDrawing" xmlns:wp="http://schemas.openxmlformats.org/drawingml/2006/wordprocessingDrawing" xmlns:w10="urn:schemas-microsoft-com:office:word" xmlns:w="http://schemas.openxmlformats.org/wordprocessingml/2006/main" xmlns:w14="http://schemas.microsoft.com/office/word/2010/wordml" xmlns:w15="http://schemas.microsoft.com/office/word/2012/wordml" xmlns:w16cid="http://schemas.microsoft.com/office/word/2016/wordml/cid" xmlns:w16se="http://schemas.microsoft.com/office/word/2015/wordml/symex" xmlns:wpg="http://schemas.microsoft.com/office/word/2010/wordprocessingGroup" xmlns:wpi="http://schemas.microsoft.com/office/word/2010/wordprocessingInk" xmlns:wne="http://schemas.microsoft.com/office/word/2006/wordml" xmlns:wps="http://schemas.microsoft.com/office/word/2010/wordprocessingShape" mc:Ignorable="w14 w15 w16se w16cid wp14">
+  <w:abstractNum w:abstractNumId="0" w15:restartNumberingAfterBreak="0">
+    <w:nsid w:val="55A74290"/>
+    <w:multiLevelType w:val="hybridMultilevel"/>
+    <w:tmpl w:val="264A7184"/>
+    <w:lvl w:ilvl="0" w:tplc="040C0011">
+      <w:start w:val="1"/>
+      <w:numFmt w:val="decimal"/>
+      <w:lvlText w:val="%1)"/>
+      <w:lvlJc w:val="left"/>
+      <w:pPr>
+        <w:ind w:left="720" w:hanging="360"/>
+      </w:pPr>
+      <w:rPr>
+        <w:rFonts w:hint="default"/>
+      </w:rPr>
+    </w:lvl>
+    <w:lvl w:ilvl="1" w:tplc="040C0019" w:tentative="1">
+      <w:start w:val="1"/>
+      <w:numFmt w:val="lowerLetter"/>
+      <w:lvlText w:val="%2."/>
+      <w:lvlJc w:val="left"/>
+      <w:pPr>
+        <w:ind w:left="1440" w:hanging="360"/>
+      </w:pPr>
+    </w:lvl>
+    <w:lvl w:ilvl="2" w:tplc="040C001B" w:tentative="1">
+      <w:start w:val="1"/>
+      <w:numFmt w:val="lowerRoman"/>
+      <w:lvlText w:val="%3."/>
+      <w:lvlJc w:val="right"/>
+      <w:pPr>
+        <w:ind w:left="2160" w:hanging="180"/>
+      </w:pPr>
+    </w:lvl>
+    <w:lvl w:ilvl="3" w:tplc="040C000F" w:tentative="1">
+      <w:start w:val="1"/>
+      <w:numFmt w:val="decimal"/>
+      <w:lvlText w:val="%4."/>
+      <w:lvlJc w:val="left"/>
+      <w:pPr>
+        <w:ind w:left="2880" w:hanging="360"/>
+      </w:pPr>
+    </w:lvl>
+    <w:lvl w:ilvl="4" w:tplc="040C0019" w:tentative="1">
+      <w:start w:val="1"/>
+      <w:numFmt w:val="lowerLetter"/>
+      <w:lvlText w:val="%5."/>
+      <w:lvlJc w:val="left"/>
+      <w:pPr>
+        <w:ind w:left="3600" w:hanging="360"/>
+      </w:pPr>
+    </w:lvl>
+    <w:lvl w:ilvl="5" w:tplc="040C001B" w:tentative="1">
+      <w:start w:val="1"/>
+      <w:numFmt w:val="lowerRoman"/>
+      <w:lvlText w:val="%6."/>
+      <w:lvlJc w:val="right"/>
+      <w:pPr>
+        <w:ind w:left="4320" w:hanging="180"/>
+      </w:pPr>
+    </w:lvl>
+    <w:lvl w:ilvl="6" w:tplc="040C000F" w:tentative="1">
+      <w:start w:val="1"/>
+      <w:numFmt w:val="decimal"/>
+      <w:lvlText w:val="%7."/>
+      <w:lvlJc w:val="left"/>
+      <w:pPr>
+        <w:ind w:left="5040" w:hanging="360"/>
+      </w:pPr>
+    </w:lvl>
+    <w:lvl w:ilvl="7" w:tplc="040C0019" w:tentative="1">
+      <w:start w:val="1"/>
+      <w:numFmt w:val="lowerLetter"/>
+      <w:lvlText w:val="%8."/>
+      <w:lvlJc w:val="left"/>
+      <w:pPr>
+        <w:ind w:left="5760" w:hanging="360"/>
+      </w:pPr>
+    </w:lvl>
+    <w:lvl w:ilvl="8" w:tplc="040C001B" w:tentative="1">
+      <w:start w:val="1"/>
+      <w:numFmt w:val="lowerRoman"/>
+      <w:lvlText w:val="%9."/>
+      <w:lvlJc w:val="right"/>
+      <w:pPr>
+        <w:ind w:left="6480" w:hanging="180"/>
+      </w:pPr>
+    </w:lvl>
+  </w:abstractNum>
+  <w:num w:numId="1">
+    <w:abstractNumId w:val="0"/>
+  </w:num>
+</w:numbering>
 </file>
 
 <file path=word/styles.xml><?xml version="1.0" encoding="utf-8"?>
@@ -1009,6 +1876,17 @@
       <w:szCs w:val="26"/>
     </w:rPr>
   </w:style>
+  <w:style w:type="paragraph" w:styleId="Paragraphedeliste">
+    <w:name w:val="List Paragraph"/>
+    <w:basedOn w:val="Normal"/>
+    <w:uiPriority w:val="34"/>
+    <w:qFormat/>
+    <w:rsid w:val="00643898"/>
+    <w:pPr>
+      <w:ind w:left="720"/>
+      <w:contextualSpacing/>
+    </w:pPr>
+  </w:style>
 </w:styles>
 </file>
 

</xml_diff>

<commit_message>
Exercices des pages 7 et 8.
</commit_message>
<xml_diff>
--- a/Reponses.docx
+++ b/Reponses.docx
@@ -1016,6 +1016,9 @@
         <w:tab/>
       </w:r>
       <w:r>
+        <w:rPr>
+          <w:noProof/>
+        </w:rPr>
         <w:drawing>
           <wp:inline distT="0" distB="0" distL="0" distR="0" wp14:anchorId="59F08D03" wp14:editId="7C5EA29F">
             <wp:extent cx="3444538" cy="2743438"/>
@@ -1070,6 +1073,9 @@
         <w:tab/>
       </w:r>
       <w:r>
+        <w:rPr>
+          <w:noProof/>
+        </w:rPr>
         <w:drawing>
           <wp:inline distT="0" distB="0" distL="0" distR="0" wp14:anchorId="67385303" wp14:editId="76D578A5">
             <wp:extent cx="4008467" cy="3817951"/>
@@ -1130,6 +1136,9 @@
         <w:tab/>
       </w:r>
       <w:r>
+        <w:rPr>
+          <w:noProof/>
+        </w:rPr>
         <w:drawing>
           <wp:inline distT="0" distB="0" distL="0" distR="0" wp14:anchorId="7422B7B1" wp14:editId="0A3E8F66">
             <wp:extent cx="5760720" cy="3229610"/>
@@ -1186,6 +1195,9 @@
         <w:ind w:firstLine="708"/>
       </w:pPr>
       <w:r>
+        <w:rPr>
+          <w:noProof/>
+        </w:rPr>
         <w:drawing>
           <wp:inline distT="0" distB="0" distL="0" distR="0" wp14:anchorId="042A397B" wp14:editId="62EBE28C">
             <wp:extent cx="3505504" cy="5029636"/>
@@ -1223,10 +1235,201 @@
         </w:drawing>
       </w:r>
     </w:p>
-    <w:p>
-      <w:pPr>
-        <w:ind w:firstLine="708"/>
-      </w:pPr>
+    <w:p/>
+    <w:p>
+      <w:pPr>
+        <w:pStyle w:val="Titre1"/>
+        <w:numPr>
+          <w:ilvl w:val="0"/>
+          <w:numId w:val="2"/>
+        </w:numPr>
+      </w:pPr>
+      <w:r>
+        <w:lastRenderedPageBreak/>
+        <w:t xml:space="preserve"> </w:t>
+      </w:r>
+    </w:p>
+    <w:p>
+      <w:pPr>
+        <w:pStyle w:val="Titre1"/>
+        <w:ind w:left="720"/>
+      </w:pPr>
+      <w:r>
+        <w:drawing>
+          <wp:inline distT="0" distB="0" distL="0" distR="0" wp14:anchorId="02641AC3" wp14:editId="55635D91">
+            <wp:extent cx="2987299" cy="5372566"/>
+            <wp:effectExtent l="0" t="0" r="3810" b="0"/>
+            <wp:docPr id="5" name="Image 5"/>
+            <wp:cNvGraphicFramePr>
+              <a:graphicFrameLocks xmlns:a="http://schemas.openxmlformats.org/drawingml/2006/main" noChangeAspect="1"/>
+            </wp:cNvGraphicFramePr>
+            <a:graphic xmlns:a="http://schemas.openxmlformats.org/drawingml/2006/main">
+              <a:graphicData uri="http://schemas.openxmlformats.org/drawingml/2006/picture">
+                <pic:pic xmlns:pic="http://schemas.openxmlformats.org/drawingml/2006/picture">
+                  <pic:nvPicPr>
+                    <pic:cNvPr id="1" name=""/>
+                    <pic:cNvPicPr/>
+                  </pic:nvPicPr>
+                  <pic:blipFill>
+                    <a:blip r:embed="rId12"/>
+                    <a:stretch>
+                      <a:fillRect/>
+                    </a:stretch>
+                  </pic:blipFill>
+                  <pic:spPr>
+                    <a:xfrm>
+                      <a:off x="0" y="0"/>
+                      <a:ext cx="2987299" cy="5372566"/>
+                    </a:xfrm>
+                    <a:prstGeom prst="rect">
+                      <a:avLst/>
+                    </a:prstGeom>
+                  </pic:spPr>
+                </pic:pic>
+              </a:graphicData>
+            </a:graphic>
+          </wp:inline>
+        </w:drawing>
+      </w:r>
+    </w:p>
+    <w:p/>
+    <w:p>
+      <w:pPr>
+        <w:pStyle w:val="Titre1"/>
+        <w:numPr>
+          <w:ilvl w:val="0"/>
+          <w:numId w:val="2"/>
+        </w:numPr>
+      </w:pPr>
+      <w:r>
+        <w:t xml:space="preserve"> </w:t>
+      </w:r>
+    </w:p>
+    <w:p>
+      <w:r>
+        <w:tab/>
+        <w:t xml:space="preserve">Ce qui est affiché est </w:t>
+      </w:r>
+      <w:r>
+        <w:t>3</w:t>
+      </w:r>
+      <w:r>
+        <w:t xml:space="preserve"> et </w:t>
+      </w:r>
+      <w:r>
+        <w:t>3.</w:t>
+      </w:r>
+    </w:p>
+    <w:p>
+      <w:pPr>
+        <w:pStyle w:val="Titre1"/>
+        <w:numPr>
+          <w:ilvl w:val="0"/>
+          <w:numId w:val="2"/>
+        </w:numPr>
+      </w:pPr>
+      <w:r>
+        <w:lastRenderedPageBreak/>
+        <w:t xml:space="preserve"> </w:t>
+      </w:r>
+    </w:p>
+    <w:p>
+      <w:r>
+        <w:drawing>
+          <wp:inline distT="0" distB="0" distL="0" distR="0" wp14:anchorId="0083860E" wp14:editId="31A25120">
+            <wp:extent cx="5760720" cy="2442845"/>
+            <wp:effectExtent l="0" t="0" r="0" b="0"/>
+            <wp:docPr id="6" name="Image 6"/>
+            <wp:cNvGraphicFramePr>
+              <a:graphicFrameLocks xmlns:a="http://schemas.openxmlformats.org/drawingml/2006/main" noChangeAspect="1"/>
+            </wp:cNvGraphicFramePr>
+            <a:graphic xmlns:a="http://schemas.openxmlformats.org/drawingml/2006/main">
+              <a:graphicData uri="http://schemas.openxmlformats.org/drawingml/2006/picture">
+                <pic:pic xmlns:pic="http://schemas.openxmlformats.org/drawingml/2006/picture">
+                  <pic:nvPicPr>
+                    <pic:cNvPr id="1" name=""/>
+                    <pic:cNvPicPr/>
+                  </pic:nvPicPr>
+                  <pic:blipFill>
+                    <a:blip r:embed="rId13"/>
+                    <a:stretch>
+                      <a:fillRect/>
+                    </a:stretch>
+                  </pic:blipFill>
+                  <pic:spPr>
+                    <a:xfrm>
+                      <a:off x="0" y="0"/>
+                      <a:ext cx="5760720" cy="2442845"/>
+                    </a:xfrm>
+                    <a:prstGeom prst="rect">
+                      <a:avLst/>
+                    </a:prstGeom>
+                  </pic:spPr>
+                </pic:pic>
+              </a:graphicData>
+            </a:graphic>
+          </wp:inline>
+        </w:drawing>
+      </w:r>
+    </w:p>
+    <w:p>
+      <w:pPr>
+        <w:ind w:left="708"/>
+      </w:pPr>
+    </w:p>
+    <w:p>
+      <w:pPr>
+        <w:pStyle w:val="Titre1"/>
+        <w:numPr>
+          <w:ilvl w:val="0"/>
+          <w:numId w:val="2"/>
+        </w:numPr>
+      </w:pPr>
+      <w:r>
+        <w:t xml:space="preserve"> </w:t>
+      </w:r>
+    </w:p>
+    <w:p>
+      <w:r>
+        <w:drawing>
+          <wp:inline distT="0" distB="0" distL="0" distR="0" wp14:anchorId="09D1AC2F" wp14:editId="4BC740B2">
+            <wp:extent cx="5738357" cy="4480948"/>
+            <wp:effectExtent l="0" t="0" r="0" b="0"/>
+            <wp:docPr id="10" name="Image 10"/>
+            <wp:cNvGraphicFramePr>
+              <a:graphicFrameLocks xmlns:a="http://schemas.openxmlformats.org/drawingml/2006/main" noChangeAspect="1"/>
+            </wp:cNvGraphicFramePr>
+            <a:graphic xmlns:a="http://schemas.openxmlformats.org/drawingml/2006/main">
+              <a:graphicData uri="http://schemas.openxmlformats.org/drawingml/2006/picture">
+                <pic:pic xmlns:pic="http://schemas.openxmlformats.org/drawingml/2006/picture">
+                  <pic:nvPicPr>
+                    <pic:cNvPr id="1" name=""/>
+                    <pic:cNvPicPr/>
+                  </pic:nvPicPr>
+                  <pic:blipFill>
+                    <a:blip r:embed="rId14"/>
+                    <a:stretch>
+                      <a:fillRect/>
+                    </a:stretch>
+                  </pic:blipFill>
+                  <pic:spPr>
+                    <a:xfrm>
+                      <a:off x="0" y="0"/>
+                      <a:ext cx="5738357" cy="4480948"/>
+                    </a:xfrm>
+                    <a:prstGeom prst="rect">
+                      <a:avLst/>
+                    </a:prstGeom>
+                  </pic:spPr>
+                </pic:pic>
+              </a:graphicData>
+            </a:graphic>
+          </wp:inline>
+        </w:drawing>
+      </w:r>
+    </w:p>
+    <w:p/>
+    <w:p>
       <w:bookmarkStart w:id="0" w:name="_GoBack"/>
       <w:bookmarkEnd w:id="0"/>
     </w:p>
@@ -1243,9 +1446,9 @@
 <file path=word/numbering.xml><?xml version="1.0" encoding="utf-8"?>
 <w:numbering xmlns:wpc="http://schemas.microsoft.com/office/word/2010/wordprocessingCanvas" xmlns:cx="http://schemas.microsoft.com/office/drawing/2014/chartex" xmlns:cx1="http://schemas.microsoft.com/office/drawing/2015/9/8/chartex" xmlns:cx2="http://schemas.microsoft.com/office/drawing/2015/10/21/chartex" xmlns:cx3="http://schemas.microsoft.com/office/drawing/2016/5/9/chartex" xmlns:cx4="http://schemas.microsoft.com/office/drawing/2016/5/10/chartex" xmlns:cx5="http://schemas.microsoft.com/office/drawing/2016/5/11/chartex" xmlns:cx6="http://schemas.microsoft.com/office/drawing/2016/5/12/chartex" xmlns:cx7="http://schemas.microsoft.com/office/drawing/2016/5/13/chartex" xmlns:cx8="http://schemas.microsoft.com/office/drawing/2016/5/14/chartex" xmlns:mc="http://schemas.openxmlformats.org/markup-compatibility/2006" xmlns:aink="http://schemas.microsoft.com/office/drawing/2016/ink" xmlns:am3d="http://schemas.microsoft.com/office/drawing/2017/model3d" xmlns:o="urn:schemas-microsoft-com:office:office" xmlns:r="http://schemas.openxmlformats.org/officeDocument/2006/relationships" xmlns:m="http://schemas.openxmlformats.org/officeDocument/2006/math" xmlns:v="urn:schemas-microsoft-com:vml" xmlns:wp14="http://schemas.microsoft.com/office/word/2010/wordprocessingDrawing" xmlns:wp="http://schemas.openxmlformats.org/drawingml/2006/wordprocessingDrawing" xmlns:w10="urn:schemas-microsoft-com:office:word" xmlns:w="http://schemas.openxmlformats.org/wordprocessingml/2006/main" xmlns:w14="http://schemas.microsoft.com/office/word/2010/wordml" xmlns:w15="http://schemas.microsoft.com/office/word/2012/wordml" xmlns:w16cid="http://schemas.microsoft.com/office/word/2016/wordml/cid" xmlns:w16se="http://schemas.microsoft.com/office/word/2015/wordml/symex" xmlns:wpg="http://schemas.microsoft.com/office/word/2010/wordprocessingGroup" xmlns:wpi="http://schemas.microsoft.com/office/word/2010/wordprocessingInk" xmlns:wne="http://schemas.microsoft.com/office/word/2006/wordml" xmlns:wps="http://schemas.microsoft.com/office/word/2010/wordprocessingShape" mc:Ignorable="w14 w15 w16se w16cid wp14">
   <w:abstractNum w:abstractNumId="0" w15:restartNumberingAfterBreak="0">
-    <w:nsid w:val="55A74290"/>
+    <w:nsid w:val="1B9C75E2"/>
     <w:multiLevelType w:val="hybridMultilevel"/>
-    <w:tmpl w:val="264A7184"/>
+    <w:tmpl w:val="C37CFE3C"/>
     <w:lvl w:ilvl="0" w:tplc="040C0011">
       <w:start w:val="1"/>
       <w:numFmt w:val="decimal"/>
@@ -1331,7 +1534,99 @@
       </w:pPr>
     </w:lvl>
   </w:abstractNum>
+  <w:abstractNum w:abstractNumId="1" w15:restartNumberingAfterBreak="0">
+    <w:nsid w:val="55A74290"/>
+    <w:multiLevelType w:val="hybridMultilevel"/>
+    <w:tmpl w:val="264A7184"/>
+    <w:lvl w:ilvl="0" w:tplc="040C0011">
+      <w:start w:val="1"/>
+      <w:numFmt w:val="decimal"/>
+      <w:lvlText w:val="%1)"/>
+      <w:lvlJc w:val="left"/>
+      <w:pPr>
+        <w:ind w:left="720" w:hanging="360"/>
+      </w:pPr>
+      <w:rPr>
+        <w:rFonts w:hint="default"/>
+      </w:rPr>
+    </w:lvl>
+    <w:lvl w:ilvl="1" w:tplc="040C0019" w:tentative="1">
+      <w:start w:val="1"/>
+      <w:numFmt w:val="lowerLetter"/>
+      <w:lvlText w:val="%2."/>
+      <w:lvlJc w:val="left"/>
+      <w:pPr>
+        <w:ind w:left="1440" w:hanging="360"/>
+      </w:pPr>
+    </w:lvl>
+    <w:lvl w:ilvl="2" w:tplc="040C001B" w:tentative="1">
+      <w:start w:val="1"/>
+      <w:numFmt w:val="lowerRoman"/>
+      <w:lvlText w:val="%3."/>
+      <w:lvlJc w:val="right"/>
+      <w:pPr>
+        <w:ind w:left="2160" w:hanging="180"/>
+      </w:pPr>
+    </w:lvl>
+    <w:lvl w:ilvl="3" w:tplc="040C000F" w:tentative="1">
+      <w:start w:val="1"/>
+      <w:numFmt w:val="decimal"/>
+      <w:lvlText w:val="%4."/>
+      <w:lvlJc w:val="left"/>
+      <w:pPr>
+        <w:ind w:left="2880" w:hanging="360"/>
+      </w:pPr>
+    </w:lvl>
+    <w:lvl w:ilvl="4" w:tplc="040C0019" w:tentative="1">
+      <w:start w:val="1"/>
+      <w:numFmt w:val="lowerLetter"/>
+      <w:lvlText w:val="%5."/>
+      <w:lvlJc w:val="left"/>
+      <w:pPr>
+        <w:ind w:left="3600" w:hanging="360"/>
+      </w:pPr>
+    </w:lvl>
+    <w:lvl w:ilvl="5" w:tplc="040C001B" w:tentative="1">
+      <w:start w:val="1"/>
+      <w:numFmt w:val="lowerRoman"/>
+      <w:lvlText w:val="%6."/>
+      <w:lvlJc w:val="right"/>
+      <w:pPr>
+        <w:ind w:left="4320" w:hanging="180"/>
+      </w:pPr>
+    </w:lvl>
+    <w:lvl w:ilvl="6" w:tplc="040C000F" w:tentative="1">
+      <w:start w:val="1"/>
+      <w:numFmt w:val="decimal"/>
+      <w:lvlText w:val="%7."/>
+      <w:lvlJc w:val="left"/>
+      <w:pPr>
+        <w:ind w:left="5040" w:hanging="360"/>
+      </w:pPr>
+    </w:lvl>
+    <w:lvl w:ilvl="7" w:tplc="040C0019" w:tentative="1">
+      <w:start w:val="1"/>
+      <w:numFmt w:val="lowerLetter"/>
+      <w:lvlText w:val="%8."/>
+      <w:lvlJc w:val="left"/>
+      <w:pPr>
+        <w:ind w:left="5760" w:hanging="360"/>
+      </w:pPr>
+    </w:lvl>
+    <w:lvl w:ilvl="8" w:tplc="040C001B" w:tentative="1">
+      <w:start w:val="1"/>
+      <w:numFmt w:val="lowerRoman"/>
+      <w:lvlText w:val="%9."/>
+      <w:lvlJc w:val="right"/>
+      <w:pPr>
+        <w:ind w:left="6480" w:hanging="180"/>
+      </w:pPr>
+    </w:lvl>
+  </w:abstractNum>
   <w:num w:numId="1">
+    <w:abstractNumId w:val="1"/>
+  </w:num>
+  <w:num w:numId="2">
     <w:abstractNumId w:val="0"/>
   </w:num>
 </w:numbering>

</xml_diff>